<commit_message>
corrected weblink for downloading files
</commit_message>
<xml_diff>
--- a/UNIX_Exercise_1.docx
+++ b/UNIX_Exercise_1.docx
@@ -159,13 +159,20 @@
           <w:rStyle w:val="Emphasis"/>
           <w:rFonts w:cs="Consolas"/>
         </w:rPr>
-        <w:t xml:space="preserve">http://gif.biotech.iastate.edu/WORKSHOP_FILES.tar.gz </w:t>
+        <w:t>http://www.public.iastate.edu/~arnstrm/WORKSHOP_FILES.tar.gz</w:t>
       </w:r>
       <w:r>
         <w:rPr>
           <w:rStyle w:val="Emphasis"/>
           <w:rFonts w:cs="Consolas"/>
         </w:rPr>
+        <w:t xml:space="preserve"> </w:t>
+      </w:r>
+      <w:r>
+        <w:rPr>
+          <w:rStyle w:val="Emphasis"/>
+          <w:rFonts w:cs="Consolas"/>
+        </w:rPr>
         <w:sym w:font="Wingdings 3" w:char="F038"/>
       </w:r>
     </w:p>
@@ -249,6 +256,50 @@
         </w:rPr>
         <w:t xml:space="preserve"> listed there.</w:t>
       </w:r>
+    </w:p>
+    <w:p>
+      <w:pPr>
+        <w:rPr>
+          <w:rFonts w:cs="Times New Roman"/>
+        </w:rPr>
+      </w:pPr>
+    </w:p>
+    <w:p>
+      <w:pPr>
+        <w:rPr>
+          <w:rFonts w:cs="Times New Roman"/>
+        </w:rPr>
+      </w:pPr>
+      <w:r>
+        <w:rPr>
+          <w:rFonts w:cs="Times New Roman"/>
+        </w:rPr>
+        <w:t>PS: hand-outs/files</w:t>
+      </w:r>
+      <w:bookmarkStart w:id="0" w:name="_GoBack"/>
+      <w:bookmarkEnd w:id="0"/>
+      <w:r>
+        <w:rPr>
+          <w:rFonts w:cs="Times New Roman"/>
+        </w:rPr>
+        <w:t xml:space="preserve"> are also available for download at </w:t>
+      </w:r>
+      <w:hyperlink r:id="rId8" w:history="1">
+        <w:r>
+          <w:rPr>
+            <w:rStyle w:val="Hyperlink"/>
+            <w:rFonts w:cs="Times New Roman"/>
+          </w:rPr>
+          <w:t>https://github.com/ISUgenomics/Basic_UNIX</w:t>
+        </w:r>
+      </w:hyperlink>
+    </w:p>
+    <w:p>
+      <w:pPr>
+        <w:rPr>
+          <w:rFonts w:cs="Times New Roman"/>
+        </w:rPr>
+      </w:pPr>
     </w:p>
     <w:p>
       <w:pPr>
@@ -265,8 +316,6 @@
         </w:rPr>
         <w:br w:type="page"/>
       </w:r>
-      <w:bookmarkStart w:id="0" w:name="_GoBack"/>
-      <w:bookmarkEnd w:id="0"/>
     </w:p>
     <w:p>
       <w:pPr>
@@ -7222,7 +7271,7 @@
                     <pic:cNvPicPr/>
                   </pic:nvPicPr>
                   <pic:blipFill>
-                    <a:blip r:embed="rId8"/>
+                    <a:blip r:embed="rId9"/>
                     <a:stretch>
                       <a:fillRect/>
                     </a:stretch>
@@ -7931,8 +7980,8 @@
       </w:r>
     </w:p>
     <w:sectPr>
-      <w:headerReference w:type="default" r:id="rId9"/>
-      <w:footerReference w:type="default" r:id="rId10"/>
+      <w:headerReference w:type="default" r:id="rId10"/>
+      <w:footerReference w:type="default" r:id="rId11"/>
       <w:pgSz w:w="12240" w:h="15840"/>
       <w:pgMar w:top="1440" w:right="1440" w:bottom="1440" w:left="1440" w:header="720" w:footer="720" w:gutter="0"/>
       <w:cols w:space="720"/>
@@ -7990,7 +8039,7 @@
       <w:rPr>
         <w:noProof/>
       </w:rPr>
-      <w:t>2</w:t>
+      <w:t>1</w:t>
     </w:r>
     <w:r>
       <w:rPr>
@@ -13644,7 +13693,7 @@
 </file>
 
 <file path=customXml/itemProps1.xml><?xml version="1.0" encoding="utf-8"?>
-<ds:datastoreItem xmlns:ds="http://schemas.openxmlformats.org/officeDocument/2006/customXml" ds:itemID="{6CE0D8BD-58F7-4537-ACCC-B3FDAAA458D1}">
+<ds:datastoreItem xmlns:ds="http://schemas.openxmlformats.org/officeDocument/2006/customXml" ds:itemID="{FD94D371-0507-4D99-8C09-41DA2C7ECF27}">
   <ds:schemaRefs>
     <ds:schemaRef ds:uri="http://schemas.openxmlformats.org/officeDocument/2006/bibliography"/>
   </ds:schemaRefs>

</xml_diff>